<commit_message>
Test results, Findings and read me
</commit_message>
<xml_diff>
--- a/Part 1.docx
+++ b/Part 1.docx
@@ -635,79 +635,7 @@
           <w:sz w:val="24"/>
           <w:szCs w:val="24"/>
         </w:rPr>
-        <w:t xml:space="preserve"> </w:t>
-      </w:r>
-      <w:r>
-        <w:rPr>
-          <w:rFonts w:ascii="Segoe UI" w:eastAsia="Times New Roman" w:hAnsi="Segoe UI" w:cs="Segoe UI"/>
-          <w:color w:val="24292F"/>
-          <w:sz w:val="24"/>
-          <w:szCs w:val="24"/>
-        </w:rPr>
-        <w:t xml:space="preserve">This process </w:t>
-      </w:r>
-      <w:r>
-        <w:rPr>
-          <w:rFonts w:ascii="Segoe UI" w:eastAsia="Times New Roman" w:hAnsi="Segoe UI" w:cs="Segoe UI"/>
-          <w:color w:val="24292F"/>
-          <w:sz w:val="24"/>
-          <w:szCs w:val="24"/>
-        </w:rPr>
-        <w:t>should also include</w:t>
-      </w:r>
-      <w:r>
-        <w:rPr>
-          <w:rFonts w:ascii="Segoe UI" w:eastAsia="Times New Roman" w:hAnsi="Segoe UI" w:cs="Segoe UI"/>
-          <w:color w:val="24292F"/>
-          <w:sz w:val="24"/>
-          <w:szCs w:val="24"/>
-        </w:rPr>
-        <w:t xml:space="preserve"> QA related activities such as fix </w:t>
-      </w:r>
-      <w:r>
-        <w:rPr>
-          <w:rFonts w:ascii="Segoe UI" w:eastAsia="Times New Roman" w:hAnsi="Segoe UI" w:cs="Segoe UI"/>
-          <w:color w:val="24292F"/>
-          <w:sz w:val="24"/>
-          <w:szCs w:val="24"/>
-        </w:rPr>
-        <w:t>verification</w:t>
-      </w:r>
-      <w:r>
-        <w:rPr>
-          <w:rFonts w:ascii="Segoe UI" w:eastAsia="Times New Roman" w:hAnsi="Segoe UI" w:cs="Segoe UI"/>
-          <w:color w:val="24292F"/>
-          <w:sz w:val="24"/>
-          <w:szCs w:val="24"/>
-        </w:rPr>
-        <w:t xml:space="preserve">, regression </w:t>
-      </w:r>
-      <w:r>
-        <w:rPr>
-          <w:rFonts w:ascii="Segoe UI" w:eastAsia="Times New Roman" w:hAnsi="Segoe UI" w:cs="Segoe UI"/>
-          <w:color w:val="24292F"/>
-          <w:sz w:val="24"/>
-          <w:szCs w:val="24"/>
-        </w:rPr>
-        <w:t>suit execution</w:t>
-      </w:r>
-      <w:r>
-        <w:rPr>
-          <w:rFonts w:ascii="Segoe UI" w:eastAsia="Times New Roman" w:hAnsi="Segoe UI" w:cs="Segoe UI"/>
-          <w:color w:val="24292F"/>
-          <w:sz w:val="24"/>
-          <w:szCs w:val="24"/>
-        </w:rPr>
-        <w:t xml:space="preserve"> </w:t>
-      </w:r>
-      <w:r>
-        <w:rPr>
-          <w:rFonts w:ascii="Segoe UI" w:eastAsia="Times New Roman" w:hAnsi="Segoe UI" w:cs="Segoe UI"/>
-          <w:color w:val="24292F"/>
-          <w:sz w:val="24"/>
-          <w:szCs w:val="24"/>
-        </w:rPr>
-        <w:t>and continuous monitoring.</w:t>
+        <w:t xml:space="preserve"> This process should also include QA related activities such as fix verification, regression suit execution and continuous monitoring.</w:t>
       </w:r>
     </w:p>
     <w:p>
@@ -1202,7 +1130,25 @@
           <w:sz w:val="24"/>
           <w:szCs w:val="24"/>
         </w:rPr>
-        <w:t>The role includes many activities such as project documentation verification, creation and execution of test cases, product validation under multi-device and pross platforms, detailed reporting and</w:t>
+        <w:t xml:space="preserve">The role includes many activities such as project documentation verification, creation and execution of test cases, product validation under multi-device and </w:t>
+      </w:r>
+      <w:r>
+        <w:rPr>
+          <w:rFonts w:ascii="Segoe UI" w:eastAsia="Times New Roman" w:hAnsi="Segoe UI" w:cs="Segoe UI"/>
+          <w:color w:val="24292F"/>
+          <w:sz w:val="24"/>
+          <w:szCs w:val="24"/>
+        </w:rPr>
+        <w:t>c</w:t>
+      </w:r>
+      <w:r>
+        <w:rPr>
+          <w:rFonts w:ascii="Segoe UI" w:eastAsia="Times New Roman" w:hAnsi="Segoe UI" w:cs="Segoe UI"/>
+          <w:color w:val="24292F"/>
+          <w:sz w:val="24"/>
+          <w:szCs w:val="24"/>
+        </w:rPr>
+        <w:t>ross platforms, detailed reporting and</w:t>
       </w:r>
       <w:r>
         <w:rPr>
@@ -1220,7 +1166,25 @@
           <w:sz w:val="24"/>
           <w:szCs w:val="24"/>
         </w:rPr>
-        <w:t xml:space="preserve">In short </w:t>
+        <w:t xml:space="preserve">In </w:t>
+      </w:r>
+      <w:r>
+        <w:rPr>
+          <w:rFonts w:ascii="Segoe UI" w:eastAsia="Times New Roman" w:hAnsi="Segoe UI" w:cs="Segoe UI"/>
+          <w:color w:val="24292F"/>
+          <w:sz w:val="24"/>
+          <w:szCs w:val="24"/>
+        </w:rPr>
+        <w:t>short,</w:t>
+      </w:r>
+      <w:r>
+        <w:rPr>
+          <w:rFonts w:ascii="Segoe UI" w:eastAsia="Times New Roman" w:hAnsi="Segoe UI" w:cs="Segoe UI"/>
+          <w:color w:val="24292F"/>
+          <w:sz w:val="24"/>
+          <w:szCs w:val="24"/>
+        </w:rPr>
+        <w:t xml:space="preserve"> </w:t>
       </w:r>
       <w:r>
         <w:rPr>

</xml_diff>